<commit_message>
Creación de una lista de Personas
</commit_message>
<xml_diff>
--- a/HolaMundoThymeleaf/HolaMundo con Thymeleaf y Spring MVC.docx
+++ b/HolaMundoThymeleaf/HolaMundo con Thymeleaf y Spring MVC.docx
@@ -21,10 +21,12 @@
           <w:szCs w:val="44"/>
           <w:shd w:val="clear" w:color="auto" w:fill="1C1D1F"/>
         </w:rPr>
-        <w:t xml:space="preserve">113. </w:t>
-      </w:r>
-      <w:proofErr w:type="spellStart"/>
-      <w:r>
+        <w:t>113. HolaMundo con Thymeleaf y Spring MVC</w:t>
+      </w:r>
+    </w:p>
+    <w:p>
+      <w:pPr>
+        <w:jc w:val="center"/>
         <w:rPr>
           <w:rFonts w:ascii="Segoe UI" w:hAnsi="Segoe UI" w:cs="Segoe UI"/>
           <w:color w:val="FFFFFF"/>
@@ -32,91 +34,70 @@
           <w:szCs w:val="44"/>
           <w:shd w:val="clear" w:color="auto" w:fill="1C1D1F"/>
         </w:rPr>
-        <w:t>HolaMundo</w:t>
-      </w:r>
-      <w:proofErr w:type="spellEnd"/>
+      </w:pPr>
       <w:r>
         <w:rPr>
           <w:rFonts w:ascii="Segoe UI" w:hAnsi="Segoe UI" w:cs="Segoe UI"/>
+          <w:noProof/>
           <w:color w:val="FFFFFF"/>
           <w:sz w:val="44"/>
           <w:szCs w:val="44"/>
           <w:shd w:val="clear" w:color="auto" w:fill="1C1D1F"/>
         </w:rPr>
-        <w:t xml:space="preserve"> con </w:t>
-      </w:r>
-      <w:proofErr w:type="spellStart"/>
-      <w:r>
-        <w:rPr>
-          <w:rFonts w:ascii="Segoe UI" w:hAnsi="Segoe UI" w:cs="Segoe UI"/>
-          <w:color w:val="FFFFFF"/>
-          <w:sz w:val="44"/>
-          <w:szCs w:val="44"/>
-          <w:shd w:val="clear" w:color="auto" w:fill="1C1D1F"/>
-        </w:rPr>
-        <w:t>Thymeleaf</w:t>
-      </w:r>
-      <w:proofErr w:type="spellEnd"/>
-      <w:r>
-        <w:rPr>
-          <w:rFonts w:ascii="Segoe UI" w:hAnsi="Segoe UI" w:cs="Segoe UI"/>
-          <w:color w:val="FFFFFF"/>
-          <w:sz w:val="44"/>
-          <w:szCs w:val="44"/>
-          <w:shd w:val="clear" w:color="auto" w:fill="1C1D1F"/>
-        </w:rPr>
-        <w:t xml:space="preserve"> y Spring MVC</w:t>
-      </w:r>
-    </w:p>
-    <w:p>
-      <w:r>
-        <w:t xml:space="preserve">EN esta sección trabajaremos Spring MVC con todas las anotaciones </w:t>
-      </w:r>
-      <w:proofErr w:type="spellStart"/>
-      <w:r>
-        <w:t>utiizando</w:t>
-      </w:r>
-      <w:proofErr w:type="spellEnd"/>
-      <w:r>
-        <w:t xml:space="preserve"> tecnologías de presentación </w:t>
-      </w:r>
-      <w:proofErr w:type="spellStart"/>
-      <w:r>
-        <w:t>jsp</w:t>
-      </w:r>
-      <w:proofErr w:type="spellEnd"/>
-      <w:r>
-        <w:t xml:space="preserve">, </w:t>
-      </w:r>
-      <w:proofErr w:type="spellStart"/>
-      <w:r>
-        <w:t>tymeleaf</w:t>
-      </w:r>
-      <w:proofErr w:type="spellEnd"/>
-      <w:r>
-        <w:t xml:space="preserve"> entre otras (</w:t>
-      </w:r>
-      <w:proofErr w:type="spellStart"/>
-      <w:r>
-        <w:t>Tymelead</w:t>
-      </w:r>
-      <w:proofErr w:type="spellEnd"/>
-      <w:r>
-        <w:t xml:space="preserve"> es la mejor tecnología por ahora) copiar </w:t>
-      </w:r>
-      <w:proofErr w:type="spellStart"/>
-      <w:r>
-        <w:t>HolaSpring</w:t>
-      </w:r>
-      <w:proofErr w:type="spellEnd"/>
-      <w:r>
-        <w:t xml:space="preserve"> y se renombrar </w:t>
-      </w:r>
-      <w:proofErr w:type="spellStart"/>
-      <w:r>
-        <w:t>holaMundoThymeleaf</w:t>
-      </w:r>
-      <w:proofErr w:type="spellEnd"/>
+        <w:drawing>
+          <wp:inline distT="0" distB="0" distL="0" distR="0" wp14:anchorId="0AC4C0BC" wp14:editId="2BB00B9A">
+            <wp:extent cx="5943600" cy="3343275"/>
+            <wp:effectExtent l="0" t="0" r="0" b="9525"/>
+            <wp:docPr id="2" name="Imagen 2"/>
+            <wp:cNvGraphicFramePr>
+              <a:graphicFrameLocks xmlns:a="http://schemas.openxmlformats.org/drawingml/2006/main" noChangeAspect="1"/>
+            </wp:cNvGraphicFramePr>
+            <a:graphic xmlns:a="http://schemas.openxmlformats.org/drawingml/2006/main">
+              <a:graphicData uri="http://schemas.openxmlformats.org/drawingml/2006/picture">
+                <pic:pic xmlns:pic="http://schemas.openxmlformats.org/drawingml/2006/picture">
+                  <pic:nvPicPr>
+                    <pic:cNvPr id="0" name="Picture 1"/>
+                    <pic:cNvPicPr>
+                      <a:picLocks noChangeAspect="1" noChangeArrowheads="1"/>
+                    </pic:cNvPicPr>
+                  </pic:nvPicPr>
+                  <pic:blipFill>
+                    <a:blip r:embed="rId5" cstate="print">
+                      <a:extLst>
+                        <a:ext uri="{28A0092B-C50C-407E-A947-70E740481C1C}">
+                          <a14:useLocalDpi xmlns:a14="http://schemas.microsoft.com/office/drawing/2010/main" val="0"/>
+                        </a:ext>
+                      </a:extLst>
+                    </a:blip>
+                    <a:srcRect/>
+                    <a:stretch>
+                      <a:fillRect/>
+                    </a:stretch>
+                  </pic:blipFill>
+                  <pic:spPr bwMode="auto">
+                    <a:xfrm>
+                      <a:off x="0" y="0"/>
+                      <a:ext cx="5943600" cy="3343275"/>
+                    </a:xfrm>
+                    <a:prstGeom prst="rect">
+                      <a:avLst/>
+                    </a:prstGeom>
+                    <a:noFill/>
+                    <a:ln>
+                      <a:noFill/>
+                    </a:ln>
+                  </pic:spPr>
+                </pic:pic>
+              </a:graphicData>
+            </a:graphic>
+          </wp:inline>
+        </w:drawing>
+      </w:r>
+    </w:p>
+    <w:p>
+      <w:r>
+        <w:t>EN esta sección trabajaremos Spring MVC con todas las anotaciones utiizando tecnologías de presentación jsp, tymeleaf entre otras (Tymelead es la mejor tecnología por ahora) copiar HolaSpring y se renombrar holaMundoThymeleaf</w:t>
+      </w:r>
     </w:p>
     <w:p>
       <w:pPr>
@@ -139,31 +120,7 @@
         </w:numPr>
       </w:pPr>
       <w:r>
-        <w:t xml:space="preserve">Agregar anotación </w:t>
-      </w:r>
-      <w:proofErr w:type="spellStart"/>
-      <w:r>
-        <w:t>spring</w:t>
-      </w:r>
-      <w:proofErr w:type="spellEnd"/>
-      <w:r>
-        <w:t xml:space="preserve"> </w:t>
-      </w:r>
-      <w:proofErr w:type="spellStart"/>
-      <w:r>
-        <w:t>mvc</w:t>
-      </w:r>
-      <w:proofErr w:type="spellEnd"/>
-      <w:r>
-        <w:t xml:space="preserve"> y quitar la de </w:t>
-      </w:r>
-      <w:proofErr w:type="spellStart"/>
-      <w:r>
-        <w:t>rest</w:t>
-      </w:r>
-      <w:proofErr w:type="spellEnd"/>
-      <w:r>
-        <w:t xml:space="preserve">   -</w:t>
+        <w:t>Agregar anotación spring mvc y quitar la de rest   -</w:t>
       </w:r>
       <w:r>
         <w:sym w:font="Wingdings" w:char="F0E0"/>
@@ -184,29 +141,8 @@
         </w:numPr>
       </w:pPr>
       <w:r>
-        <w:t xml:space="preserve">El método inicio va a retornar al </w:t>
-      </w:r>
-      <w:proofErr w:type="spellStart"/>
-      <w:r>
-        <w:t>index</w:t>
-      </w:r>
-      <w:proofErr w:type="spellEnd"/>
-      <w:r>
-        <w:t xml:space="preserve"> de </w:t>
-      </w:r>
-      <w:proofErr w:type="spellStart"/>
-      <w:r>
-        <w:t>Thymeleaf</w:t>
-      </w:r>
-      <w:proofErr w:type="spellEnd"/>
-      <w:r>
-        <w:t xml:space="preserve"> ojo todas esta son </w:t>
-      </w:r>
-      <w:proofErr w:type="spellStart"/>
-      <w:r>
-        <w:t>html</w:t>
-      </w:r>
-      <w:proofErr w:type="spellEnd"/>
+        <w:t>El método inicio va a retornar al index de Thymeleaf ojo todas esta son html</w:t>
+      </w:r>
     </w:p>
     <w:p>
       <w:pPr>
@@ -217,13 +153,8 @@
         </w:numPr>
       </w:pPr>
       <w:r>
-        <w:t xml:space="preserve">Crear Pagina </w:t>
-      </w:r>
-      <w:proofErr w:type="spellStart"/>
-      <w:r>
-        <w:t>index</w:t>
-      </w:r>
-      <w:proofErr w:type="spellEnd"/>
+        <w:t>Crear Pagina index</w:t>
+      </w:r>
     </w:p>
     <w:p>
       <w:pPr>
@@ -234,13 +165,8 @@
         </w:numPr>
       </w:pPr>
       <w:r>
-        <w:t xml:space="preserve">Agregar librería de </w:t>
-      </w:r>
-      <w:proofErr w:type="spellStart"/>
-      <w:r>
-        <w:t>thymleaf</w:t>
-      </w:r>
-      <w:proofErr w:type="spellEnd"/>
+        <w:t>Agregar librería de thymleaf</w:t>
+      </w:r>
     </w:p>
     <w:p>
       <w:pPr>
@@ -251,15 +177,8 @@
         </w:numPr>
       </w:pPr>
       <w:r>
-        <w:t xml:space="preserve">Ajustar archivo </w:t>
-      </w:r>
-      <w:proofErr w:type="spellStart"/>
-      <w:proofErr w:type="gramStart"/>
-      <w:r>
-        <w:t>aplicación.properties</w:t>
-      </w:r>
-      <w:proofErr w:type="spellEnd"/>
-      <w:proofErr w:type="gramEnd"/>
+        <w:t>Ajustar archivo aplicación.properties</w:t>
+      </w:r>
     </w:p>
     <w:p>
       <w:r>
@@ -269,31 +188,7 @@
         <w:t>DATO</w:t>
       </w:r>
       <w:r>
-        <w:t xml:space="preserve">: en la carpeta </w:t>
-      </w:r>
-      <w:proofErr w:type="spellStart"/>
-      <w:r>
-        <w:t>static</w:t>
-      </w:r>
-      <w:proofErr w:type="spellEnd"/>
-      <w:r>
-        <w:t xml:space="preserve"> se agregan archivos </w:t>
-      </w:r>
-      <w:proofErr w:type="spellStart"/>
-      <w:r>
-        <w:t>css</w:t>
-      </w:r>
-      <w:proofErr w:type="spellEnd"/>
-      <w:r>
-        <w:t xml:space="preserve">, </w:t>
-      </w:r>
-      <w:proofErr w:type="spellStart"/>
-      <w:r>
-        <w:t>js</w:t>
-      </w:r>
-      <w:proofErr w:type="spellEnd"/>
-      <w:r>
-        <w:t>, imágenes y multimedia</w:t>
+        <w:t>: en la carpeta static se agregan archivos css, js, imágenes y multimedia</w:t>
       </w:r>
     </w:p>
     <w:p>
@@ -311,18 +206,8 @@
           <w:color w:val="FFFFFF"/>
           <w:shd w:val="clear" w:color="auto" w:fill="1C1D1F"/>
         </w:rPr>
-        <w:t xml:space="preserve">Compartir información con Spring MVC y </w:t>
-      </w:r>
-      <w:proofErr w:type="spellStart"/>
-      <w:r>
-        <w:rPr>
-          <w:rFonts w:ascii="Segoe UI" w:hAnsi="Segoe UI" w:cs="Segoe UI"/>
-          <w:color w:val="FFFFFF"/>
-          <w:shd w:val="clear" w:color="auto" w:fill="1C1D1F"/>
-        </w:rPr>
-        <w:t>Thymeleaf</w:t>
-      </w:r>
-      <w:proofErr w:type="spellEnd"/>
+        <w:t>Compartir información con Spring MVC y Thymeleaf</w:t>
+      </w:r>
     </w:p>
     <w:p>
       <w:pPr>
@@ -333,45 +218,13 @@
         </w:numPr>
       </w:pPr>
       <w:r>
-        <w:t xml:space="preserve">Pasar parámetro </w:t>
-      </w:r>
-      <w:proofErr w:type="spellStart"/>
-      <w:r>
-        <w:t>Model</w:t>
-      </w:r>
-      <w:proofErr w:type="spellEnd"/>
-      <w:r>
-        <w:t xml:space="preserve"> </w:t>
-      </w:r>
-      <w:r>
-        <w:t xml:space="preserve">(Es decir el método http con parámetros reques y response igualmente con el </w:t>
-      </w:r>
-      <w:proofErr w:type="spellStart"/>
-      <w:r>
-        <w:t>requestDispachert</w:t>
-      </w:r>
-      <w:proofErr w:type="spellEnd"/>
-      <w:r>
-        <w:t xml:space="preserve"> en este caso el </w:t>
-      </w:r>
-      <w:proofErr w:type="spellStart"/>
-      <w:r>
-        <w:t>model</w:t>
-      </w:r>
-      <w:proofErr w:type="spellEnd"/>
-      <w:r>
-        <w:t xml:space="preserve"> hace el llamado solo a esto parámetros sin necesidad de </w:t>
-      </w:r>
-      <w:proofErr w:type="gramStart"/>
-      <w:r>
-        <w:t>llamarlos)</w:t>
-      </w:r>
-      <w:r>
-        <w:t>en</w:t>
-      </w:r>
-      <w:proofErr w:type="gramEnd"/>
-      <w:r>
-        <w:t xml:space="preserve"> el método inicio</w:t>
+        <w:t xml:space="preserve">Pasar parámetro Model </w:t>
+      </w:r>
+      <w:r>
+        <w:t>(Es decir el método http con parámetros reques y response igualmente con el requestDispachert en este caso el model hace el llamado solo a esto parámetros sin necesidad de llamarlos)</w:t>
+      </w:r>
+      <w:r>
+        <w:t>en el método inicio</w:t>
       </w:r>
     </w:p>
     <w:p>
@@ -395,13 +248,8 @@
         </w:numPr>
       </w:pPr>
       <w:r>
-        <w:t xml:space="preserve">Hacer llamado a la variable desde el </w:t>
-      </w:r>
-      <w:proofErr w:type="spellStart"/>
-      <w:r>
-        <w:t>index</w:t>
-      </w:r>
-      <w:proofErr w:type="spellEnd"/>
+        <w:t>Hacer llamado a la variable desde el index</w:t>
+      </w:r>
     </w:p>
     <w:p>
       <w:pPr>
@@ -427,15 +275,7 @@
         </w:numPr>
       </w:pPr>
       <w:r>
-        <w:t xml:space="preserve">Llamar variable creada en el </w:t>
-      </w:r>
-      <w:proofErr w:type="spellStart"/>
-      <w:r>
-        <w:t>properties</w:t>
-      </w:r>
-      <w:proofErr w:type="spellEnd"/>
-      <w:r>
-        <w:t xml:space="preserve"> desde el controlador</w:t>
+        <w:t>Llamar variable creada en el properties desde el controlador</w:t>
       </w:r>
     </w:p>
     <w:p>
@@ -447,29 +287,8 @@
         </w:numPr>
       </w:pPr>
       <w:r>
-        <w:t xml:space="preserve">Exportar anotación de @Value </w:t>
-      </w:r>
-      <w:proofErr w:type="spellStart"/>
-      <w:r>
-        <w:t>de lia</w:t>
-      </w:r>
-      <w:proofErr w:type="spellEnd"/>
-      <w:r>
-        <w:t xml:space="preserve"> librería de </w:t>
-      </w:r>
-      <w:proofErr w:type="spellStart"/>
-      <w:r>
-        <w:t>Spring.beans</w:t>
-      </w:r>
-      <w:proofErr w:type="spellEnd"/>
-      <w:r>
-        <w:t xml:space="preserve"> y no la de </w:t>
-      </w:r>
-      <w:proofErr w:type="spellStart"/>
-      <w:r>
-        <w:t>loombok</w:t>
-      </w:r>
-      <w:proofErr w:type="spellEnd"/>
+        <w:t>Exportar anotación de @Value de lia librería de Spring.beans y no la de loombok</w:t>
+      </w:r>
     </w:p>
     <w:p>
       <w:pPr>
@@ -488,6 +307,7 @@
         <w:rPr>
           <w:noProof/>
         </w:rPr>
+        <w:lastRenderedPageBreak/>
         <w:drawing>
           <wp:inline distT="0" distB="0" distL="0" distR="0" wp14:anchorId="7508AB16" wp14:editId="68985AEF">
             <wp:extent cx="3371850" cy="2600325"/>
@@ -504,7 +324,7 @@
                     <pic:cNvPicPr/>
                   </pic:nvPicPr>
                   <pic:blipFill>
-                    <a:blip r:embed="rId5"/>
+                    <a:blip r:embed="rId6"/>
                     <a:stretch>
                       <a:fillRect/>
                     </a:stretch>
@@ -527,10 +347,305 @@
     </w:p>
     <w:p>
       <w:pPr>
+        <w:jc w:val="center"/>
         <w:rPr>
-          <w:u w:val="single"/>
+          <w:rFonts w:ascii="Segoe UI" w:hAnsi="Segoe UI" w:cs="Segoe UI"/>
+          <w:color w:val="FFFFFF"/>
+          <w:shd w:val="clear" w:color="auto" w:fill="1C1D1F"/>
         </w:rPr>
       </w:pPr>
+      <w:r>
+        <w:rPr>
+          <w:rFonts w:ascii="Segoe UI" w:hAnsi="Segoe UI" w:cs="Segoe UI"/>
+          <w:color w:val="FFFFFF"/>
+          <w:shd w:val="clear" w:color="auto" w:fill="1C1D1F"/>
+        </w:rPr>
+        <w:t>Creación clase de Dominio Persona</w:t>
+      </w:r>
+    </w:p>
+    <w:p>
+      <w:pPr>
+        <w:pStyle w:val="Prrafodelista"/>
+        <w:numPr>
+          <w:ilvl w:val="0"/>
+          <w:numId w:val="3"/>
+        </w:numPr>
+      </w:pPr>
+      <w:r>
+        <w:t>Crear clase dominio</w:t>
+      </w:r>
+    </w:p>
+    <w:p>
+      <w:pPr>
+        <w:pStyle w:val="Prrafodelista"/>
+        <w:numPr>
+          <w:ilvl w:val="1"/>
+          <w:numId w:val="3"/>
+        </w:numPr>
+      </w:pPr>
+      <w:r>
+        <w:t>Agregar anotación @Data mapea los atributos de la DB</w:t>
+      </w:r>
+    </w:p>
+    <w:p>
+      <w:pPr>
+        <w:pStyle w:val="Prrafodelista"/>
+        <w:numPr>
+          <w:ilvl w:val="0"/>
+          <w:numId w:val="3"/>
+        </w:numPr>
+      </w:pPr>
+      <w:r>
+        <w:t>Crear objeto en el controlador</w:t>
+      </w:r>
+    </w:p>
+    <w:p>
+      <w:pPr>
+        <w:pStyle w:val="Prrafodelista"/>
+        <w:numPr>
+          <w:ilvl w:val="0"/>
+          <w:numId w:val="3"/>
+        </w:numPr>
+      </w:pPr>
+      <w:r>
+        <w:t>Hacer llamado en el index</w:t>
+      </w:r>
+    </w:p>
+    <w:p>
+      <w:pPr>
+        <w:pStyle w:val="Prrafodelista"/>
+      </w:pPr>
+    </w:p>
+    <w:p>
+      <w:pPr>
+        <w:pStyle w:val="Prrafodelista"/>
+      </w:pPr>
+      <w:r>
+        <w:rPr>
+          <w:noProof/>
+        </w:rPr>
+        <w:lastRenderedPageBreak/>
+        <w:drawing>
+          <wp:inline distT="0" distB="0" distL="0" distR="0" wp14:anchorId="513648AA" wp14:editId="2A8E8258">
+            <wp:extent cx="3228975" cy="4914900"/>
+            <wp:effectExtent l="0" t="0" r="9525" b="0"/>
+            <wp:docPr id="3" name="Imagen 3"/>
+            <wp:cNvGraphicFramePr>
+              <a:graphicFrameLocks xmlns:a="http://schemas.openxmlformats.org/drawingml/2006/main" noChangeAspect="1"/>
+            </wp:cNvGraphicFramePr>
+            <a:graphic xmlns:a="http://schemas.openxmlformats.org/drawingml/2006/main">
+              <a:graphicData uri="http://schemas.openxmlformats.org/drawingml/2006/picture">
+                <pic:pic xmlns:pic="http://schemas.openxmlformats.org/drawingml/2006/picture">
+                  <pic:nvPicPr>
+                    <pic:cNvPr id="1" name=""/>
+                    <pic:cNvPicPr/>
+                  </pic:nvPicPr>
+                  <pic:blipFill>
+                    <a:blip r:embed="rId7"/>
+                    <a:stretch>
+                      <a:fillRect/>
+                    </a:stretch>
+                  </pic:blipFill>
+                  <pic:spPr>
+                    <a:xfrm>
+                      <a:off x="0" y="0"/>
+                      <a:ext cx="3228975" cy="4914900"/>
+                    </a:xfrm>
+                    <a:prstGeom prst="rect">
+                      <a:avLst/>
+                    </a:prstGeom>
+                  </pic:spPr>
+                </pic:pic>
+              </a:graphicData>
+            </a:graphic>
+          </wp:inline>
+        </w:drawing>
+      </w:r>
+    </w:p>
+    <w:p>
+      <w:pPr>
+        <w:pStyle w:val="Prrafodelista"/>
+        <w:jc w:val="center"/>
+        <w:rPr>
+          <w:rFonts w:ascii="Segoe UI" w:hAnsi="Segoe UI" w:cs="Segoe UI"/>
+          <w:color w:val="FFFFFF"/>
+          <w:shd w:val="clear" w:color="auto" w:fill="1C1D1F"/>
+        </w:rPr>
+      </w:pPr>
+      <w:r>
+        <w:rPr>
+          <w:rFonts w:ascii="Segoe UI" w:hAnsi="Segoe UI" w:cs="Segoe UI"/>
+          <w:color w:val="FFFFFF"/>
+          <w:shd w:val="clear" w:color="auto" w:fill="1C1D1F"/>
+        </w:rPr>
+        <w:t>Creación de una lista de Personas</w:t>
+      </w:r>
+    </w:p>
+    <w:p>
+      <w:pPr>
+        <w:pStyle w:val="Prrafodelista"/>
+        <w:rPr>
+          <w:rFonts w:ascii="Segoe UI" w:hAnsi="Segoe UI" w:cs="Segoe UI"/>
+          <w:color w:val="FFFFFF"/>
+          <w:shd w:val="clear" w:color="auto" w:fill="1C1D1F"/>
+        </w:rPr>
+      </w:pPr>
+    </w:p>
+    <w:p>
+      <w:r>
+        <w:t>Iterando objetos de una lista o colección</w:t>
+      </w:r>
+    </w:p>
+    <w:p>
+      <w:pPr>
+        <w:pStyle w:val="Prrafodelista"/>
+        <w:numPr>
+          <w:ilvl w:val="0"/>
+          <w:numId w:val="4"/>
+        </w:numPr>
+      </w:pPr>
+      <w:r>
+        <w:t>Crear nuevo objeto persona en el controlador</w:t>
+      </w:r>
+    </w:p>
+    <w:p>
+      <w:pPr>
+        <w:pStyle w:val="Prrafodelista"/>
+        <w:numPr>
+          <w:ilvl w:val="0"/>
+          <w:numId w:val="4"/>
+        </w:numPr>
+      </w:pPr>
+      <w:r>
+        <w:t>Hacer llamado al index de los dos objetos en una tabla</w:t>
+      </w:r>
+      <w:r>
+        <w:t xml:space="preserve"> Validado si la lista esta vacía o el objeto llega in ningún atributo</w:t>
+      </w:r>
+    </w:p>
+    <w:p>
+      <w:pPr>
+        <w:pStyle w:val="Prrafodelista"/>
+        <w:numPr>
+          <w:ilvl w:val="0"/>
+          <w:numId w:val="4"/>
+        </w:numPr>
+      </w:pPr>
+      <w:r>
+        <w:t>Prueba</w:t>
+      </w:r>
+    </w:p>
+    <w:p>
+      <w:pPr>
+        <w:pStyle w:val="Prrafodelista"/>
+      </w:pPr>
+    </w:p>
+    <w:p>
+      <w:pPr>
+        <w:pStyle w:val="Prrafodelista"/>
+      </w:pPr>
+      <w:r>
+        <w:t>Lista llena</w:t>
+      </w:r>
+    </w:p>
+    <w:p>
+      <w:pPr>
+        <w:pStyle w:val="Prrafodelista"/>
+      </w:pPr>
+      <w:r>
+        <w:rPr>
+          <w:noProof/>
+        </w:rPr>
+        <w:lastRenderedPageBreak/>
+        <w:drawing>
+          <wp:inline distT="0" distB="0" distL="0" distR="0" wp14:anchorId="2624BD10" wp14:editId="6A75DF6F">
+            <wp:extent cx="5019675" cy="3619500"/>
+            <wp:effectExtent l="0" t="0" r="9525" b="0"/>
+            <wp:docPr id="4" name="Imagen 4"/>
+            <wp:cNvGraphicFramePr>
+              <a:graphicFrameLocks xmlns:a="http://schemas.openxmlformats.org/drawingml/2006/main" noChangeAspect="1"/>
+            </wp:cNvGraphicFramePr>
+            <a:graphic xmlns:a="http://schemas.openxmlformats.org/drawingml/2006/main">
+              <a:graphicData uri="http://schemas.openxmlformats.org/drawingml/2006/picture">
+                <pic:pic xmlns:pic="http://schemas.openxmlformats.org/drawingml/2006/picture">
+                  <pic:nvPicPr>
+                    <pic:cNvPr id="1" name=""/>
+                    <pic:cNvPicPr/>
+                  </pic:nvPicPr>
+                  <pic:blipFill>
+                    <a:blip r:embed="rId8"/>
+                    <a:stretch>
+                      <a:fillRect/>
+                    </a:stretch>
+                  </pic:blipFill>
+                  <pic:spPr>
+                    <a:xfrm>
+                      <a:off x="0" y="0"/>
+                      <a:ext cx="5019675" cy="3619500"/>
+                    </a:xfrm>
+                    <a:prstGeom prst="rect">
+                      <a:avLst/>
+                    </a:prstGeom>
+                  </pic:spPr>
+                </pic:pic>
+              </a:graphicData>
+            </a:graphic>
+          </wp:inline>
+        </w:drawing>
+      </w:r>
+    </w:p>
+    <w:p>
+      <w:pPr>
+        <w:pStyle w:val="Prrafodelista"/>
+      </w:pPr>
+      <w:r>
+        <w:t>Lista vacia</w:t>
+      </w:r>
+    </w:p>
+    <w:p>
+      <w:pPr>
+        <w:pStyle w:val="Prrafodelista"/>
+      </w:pPr>
+      <w:r>
+        <w:rPr>
+          <w:noProof/>
+        </w:rPr>
+        <w:drawing>
+          <wp:inline distT="0" distB="0" distL="0" distR="0" wp14:anchorId="66763BF9" wp14:editId="60E7A7FB">
+            <wp:extent cx="2724150" cy="2695575"/>
+            <wp:effectExtent l="0" t="0" r="0" b="9525"/>
+            <wp:docPr id="5" name="Imagen 5"/>
+            <wp:cNvGraphicFramePr>
+              <a:graphicFrameLocks xmlns:a="http://schemas.openxmlformats.org/drawingml/2006/main" noChangeAspect="1"/>
+            </wp:cNvGraphicFramePr>
+            <a:graphic xmlns:a="http://schemas.openxmlformats.org/drawingml/2006/main">
+              <a:graphicData uri="http://schemas.openxmlformats.org/drawingml/2006/picture">
+                <pic:pic xmlns:pic="http://schemas.openxmlformats.org/drawingml/2006/picture">
+                  <pic:nvPicPr>
+                    <pic:cNvPr id="1" name=""/>
+                    <pic:cNvPicPr/>
+                  </pic:nvPicPr>
+                  <pic:blipFill>
+                    <a:blip r:embed="rId9"/>
+                    <a:stretch>
+                      <a:fillRect/>
+                    </a:stretch>
+                  </pic:blipFill>
+                  <pic:spPr>
+                    <a:xfrm>
+                      <a:off x="0" y="0"/>
+                      <a:ext cx="2724150" cy="2695575"/>
+                    </a:xfrm>
+                    <a:prstGeom prst="rect">
+                      <a:avLst/>
+                    </a:prstGeom>
+                  </pic:spPr>
+                </pic:pic>
+              </a:graphicData>
+            </a:graphic>
+          </wp:inline>
+        </w:drawing>
+      </w:r>
     </w:p>
     <w:sectPr>
       <w:pgSz w:w="12240" w:h="15840"/>
@@ -545,6 +660,184 @@
 <file path=word/numbering.xml><?xml version="1.0" encoding="utf-8"?>
 <w:numbering xmlns:wpc="http://schemas.microsoft.com/office/word/2010/wordprocessingCanvas" xmlns:cx="http://schemas.microsoft.com/office/drawing/2014/chartex" xmlns:cx1="http://schemas.microsoft.com/office/drawing/2015/9/8/chartex" xmlns:cx2="http://schemas.microsoft.com/office/drawing/2015/10/21/chartex" xmlns:cx3="http://schemas.microsoft.com/office/drawing/2016/5/9/chartex" xmlns:cx4="http://schemas.microsoft.com/office/drawing/2016/5/10/chartex" xmlns:cx5="http://schemas.microsoft.com/office/drawing/2016/5/11/chartex" xmlns:cx6="http://schemas.microsoft.com/office/drawing/2016/5/12/chartex" xmlns:cx7="http://schemas.microsoft.com/office/drawing/2016/5/13/chartex" xmlns:cx8="http://schemas.microsoft.com/office/drawing/2016/5/14/chartex" xmlns:mc="http://schemas.openxmlformats.org/markup-compatibility/2006" xmlns:aink="http://schemas.microsoft.com/office/drawing/2016/ink" xmlns:am3d="http://schemas.microsoft.com/office/drawing/2017/model3d" xmlns:o="urn:schemas-microsoft-com:office:office" xmlns:r="http://schemas.openxmlformats.org/officeDocument/2006/relationships" xmlns:m="http://schemas.openxmlformats.org/officeDocument/2006/math" xmlns:v="urn:schemas-microsoft-com:vml" xmlns:wp14="http://schemas.microsoft.com/office/word/2010/wordprocessingDrawing" xmlns:wp="http://schemas.openxmlformats.org/drawingml/2006/wordprocessingDrawing" xmlns:w10="urn:schemas-microsoft-com:office:word" xmlns:w="http://schemas.openxmlformats.org/wordprocessingml/2006/main" xmlns:w14="http://schemas.microsoft.com/office/word/2010/wordml" xmlns:w15="http://schemas.microsoft.com/office/word/2012/wordml" xmlns:w16cex="http://schemas.microsoft.com/office/word/2018/wordml/cex" xmlns:w16cid="http://schemas.microsoft.com/office/word/2016/wordml/cid" xmlns:w16="http://schemas.microsoft.com/office/word/2018/wordml" xmlns:w16sdtdh="http://schemas.microsoft.com/office/word/2020/wordml/sdtdatahash" xmlns:w16se="http://schemas.microsoft.com/office/word/2015/wordml/symex" xmlns:wpg="http://schemas.microsoft.com/office/word/2010/wordprocessingGroup" xmlns:wpi="http://schemas.microsoft.com/office/word/2010/wordprocessingInk" xmlns:wne="http://schemas.microsoft.com/office/word/2006/wordml" xmlns:wps="http://schemas.microsoft.com/office/word/2010/wordprocessingShape" mc:Ignorable="w14 w15 w16se w16cid w16 w16cex w16sdtdh wp14">
   <w:abstractNum w:abstractNumId="0" w15:restartNumberingAfterBreak="0">
+    <w:nsid w:val="00DF2C60"/>
+    <w:multiLevelType w:val="hybridMultilevel"/>
+    <w:tmpl w:val="5BAA1EE0"/>
+    <w:lvl w:ilvl="0" w:tplc="240A000F">
+      <w:start w:val="1"/>
+      <w:numFmt w:val="decimal"/>
+      <w:lvlText w:val="%1."/>
+      <w:lvlJc w:val="left"/>
+      <w:pPr>
+        <w:ind w:left="720" w:hanging="360"/>
+      </w:pPr>
+      <w:rPr>
+        <w:rFonts w:hint="default"/>
+      </w:rPr>
+    </w:lvl>
+    <w:lvl w:ilvl="1" w:tplc="240A0019">
+      <w:start w:val="1"/>
+      <w:numFmt w:val="lowerLetter"/>
+      <w:lvlText w:val="%2."/>
+      <w:lvlJc w:val="left"/>
+      <w:pPr>
+        <w:ind w:left="1440" w:hanging="360"/>
+      </w:pPr>
+    </w:lvl>
+    <w:lvl w:ilvl="2" w:tplc="240A001B" w:tentative="1">
+      <w:start w:val="1"/>
+      <w:numFmt w:val="lowerRoman"/>
+      <w:lvlText w:val="%3."/>
+      <w:lvlJc w:val="right"/>
+      <w:pPr>
+        <w:ind w:left="2160" w:hanging="180"/>
+      </w:pPr>
+    </w:lvl>
+    <w:lvl w:ilvl="3" w:tplc="240A000F" w:tentative="1">
+      <w:start w:val="1"/>
+      <w:numFmt w:val="decimal"/>
+      <w:lvlText w:val="%4."/>
+      <w:lvlJc w:val="left"/>
+      <w:pPr>
+        <w:ind w:left="2880" w:hanging="360"/>
+      </w:pPr>
+    </w:lvl>
+    <w:lvl w:ilvl="4" w:tplc="240A0019" w:tentative="1">
+      <w:start w:val="1"/>
+      <w:numFmt w:val="lowerLetter"/>
+      <w:lvlText w:val="%5."/>
+      <w:lvlJc w:val="left"/>
+      <w:pPr>
+        <w:ind w:left="3600" w:hanging="360"/>
+      </w:pPr>
+    </w:lvl>
+    <w:lvl w:ilvl="5" w:tplc="240A001B" w:tentative="1">
+      <w:start w:val="1"/>
+      <w:numFmt w:val="lowerRoman"/>
+      <w:lvlText w:val="%6."/>
+      <w:lvlJc w:val="right"/>
+      <w:pPr>
+        <w:ind w:left="4320" w:hanging="180"/>
+      </w:pPr>
+    </w:lvl>
+    <w:lvl w:ilvl="6" w:tplc="240A000F" w:tentative="1">
+      <w:start w:val="1"/>
+      <w:numFmt w:val="decimal"/>
+      <w:lvlText w:val="%7."/>
+      <w:lvlJc w:val="left"/>
+      <w:pPr>
+        <w:ind w:left="5040" w:hanging="360"/>
+      </w:pPr>
+    </w:lvl>
+    <w:lvl w:ilvl="7" w:tplc="240A0019" w:tentative="1">
+      <w:start w:val="1"/>
+      <w:numFmt w:val="lowerLetter"/>
+      <w:lvlText w:val="%8."/>
+      <w:lvlJc w:val="left"/>
+      <w:pPr>
+        <w:ind w:left="5760" w:hanging="360"/>
+      </w:pPr>
+    </w:lvl>
+    <w:lvl w:ilvl="8" w:tplc="240A001B" w:tentative="1">
+      <w:start w:val="1"/>
+      <w:numFmt w:val="lowerRoman"/>
+      <w:lvlText w:val="%9."/>
+      <w:lvlJc w:val="right"/>
+      <w:pPr>
+        <w:ind w:left="6480" w:hanging="180"/>
+      </w:pPr>
+    </w:lvl>
+  </w:abstractNum>
+  <w:abstractNum w:abstractNumId="1" w15:restartNumberingAfterBreak="0">
+    <w:nsid w:val="0CBF22CC"/>
+    <w:multiLevelType w:val="hybridMultilevel"/>
+    <w:tmpl w:val="1D9669DE"/>
+    <w:lvl w:ilvl="0" w:tplc="240A000F">
+      <w:start w:val="1"/>
+      <w:numFmt w:val="decimal"/>
+      <w:lvlText w:val="%1."/>
+      <w:lvlJc w:val="left"/>
+      <w:pPr>
+        <w:ind w:left="720" w:hanging="360"/>
+      </w:pPr>
+      <w:rPr>
+        <w:rFonts w:hint="default"/>
+      </w:rPr>
+    </w:lvl>
+    <w:lvl w:ilvl="1" w:tplc="240A0019" w:tentative="1">
+      <w:start w:val="1"/>
+      <w:numFmt w:val="lowerLetter"/>
+      <w:lvlText w:val="%2."/>
+      <w:lvlJc w:val="left"/>
+      <w:pPr>
+        <w:ind w:left="1440" w:hanging="360"/>
+      </w:pPr>
+    </w:lvl>
+    <w:lvl w:ilvl="2" w:tplc="240A001B" w:tentative="1">
+      <w:start w:val="1"/>
+      <w:numFmt w:val="lowerRoman"/>
+      <w:lvlText w:val="%3."/>
+      <w:lvlJc w:val="right"/>
+      <w:pPr>
+        <w:ind w:left="2160" w:hanging="180"/>
+      </w:pPr>
+    </w:lvl>
+    <w:lvl w:ilvl="3" w:tplc="240A000F" w:tentative="1">
+      <w:start w:val="1"/>
+      <w:numFmt w:val="decimal"/>
+      <w:lvlText w:val="%4."/>
+      <w:lvlJc w:val="left"/>
+      <w:pPr>
+        <w:ind w:left="2880" w:hanging="360"/>
+      </w:pPr>
+    </w:lvl>
+    <w:lvl w:ilvl="4" w:tplc="240A0019" w:tentative="1">
+      <w:start w:val="1"/>
+      <w:numFmt w:val="lowerLetter"/>
+      <w:lvlText w:val="%5."/>
+      <w:lvlJc w:val="left"/>
+      <w:pPr>
+        <w:ind w:left="3600" w:hanging="360"/>
+      </w:pPr>
+    </w:lvl>
+    <w:lvl w:ilvl="5" w:tplc="240A001B" w:tentative="1">
+      <w:start w:val="1"/>
+      <w:numFmt w:val="lowerRoman"/>
+      <w:lvlText w:val="%6."/>
+      <w:lvlJc w:val="right"/>
+      <w:pPr>
+        <w:ind w:left="4320" w:hanging="180"/>
+      </w:pPr>
+    </w:lvl>
+    <w:lvl w:ilvl="6" w:tplc="240A000F" w:tentative="1">
+      <w:start w:val="1"/>
+      <w:numFmt w:val="decimal"/>
+      <w:lvlText w:val="%7."/>
+      <w:lvlJc w:val="left"/>
+      <w:pPr>
+        <w:ind w:left="5040" w:hanging="360"/>
+      </w:pPr>
+    </w:lvl>
+    <w:lvl w:ilvl="7" w:tplc="240A0019" w:tentative="1">
+      <w:start w:val="1"/>
+      <w:numFmt w:val="lowerLetter"/>
+      <w:lvlText w:val="%8."/>
+      <w:lvlJc w:val="left"/>
+      <w:pPr>
+        <w:ind w:left="5760" w:hanging="360"/>
+      </w:pPr>
+    </w:lvl>
+    <w:lvl w:ilvl="8" w:tplc="240A001B" w:tentative="1">
+      <w:start w:val="1"/>
+      <w:numFmt w:val="lowerRoman"/>
+      <w:lvlText w:val="%9."/>
+      <w:lvlJc w:val="right"/>
+      <w:pPr>
+        <w:ind w:left="6480" w:hanging="180"/>
+      </w:pPr>
+    </w:lvl>
+  </w:abstractNum>
+  <w:abstractNum w:abstractNumId="2" w15:restartNumberingAfterBreak="0">
     <w:nsid w:val="119B10F0"/>
     <w:multiLevelType w:val="hybridMultilevel"/>
     <w:tmpl w:val="AB78AA6C"/>
@@ -633,7 +926,7 @@
       </w:pPr>
     </w:lvl>
   </w:abstractNum>
-  <w:abstractNum w:abstractNumId="1" w15:restartNumberingAfterBreak="0">
+  <w:abstractNum w:abstractNumId="3" w15:restartNumberingAfterBreak="0">
     <w:nsid w:val="5F226B0C"/>
     <w:multiLevelType w:val="hybridMultilevel"/>
     <w:tmpl w:val="87040F7E"/>
@@ -723,10 +1016,16 @@
     </w:lvl>
   </w:abstractNum>
   <w:num w:numId="1">
-    <w:abstractNumId w:val="1"/>
+    <w:abstractNumId w:val="3"/>
   </w:num>
   <w:num w:numId="2">
+    <w:abstractNumId w:val="2"/>
+  </w:num>
+  <w:num w:numId="3">
     <w:abstractNumId w:val="0"/>
+  </w:num>
+  <w:num w:numId="4">
+    <w:abstractNumId w:val="1"/>
   </w:num>
 </w:numbering>
 </file>
@@ -1130,6 +1429,27 @@
     <w:name w:val="Normal"/>
     <w:qFormat/>
   </w:style>
+  <w:style w:type="paragraph" w:styleId="Ttulo1">
+    <w:name w:val="heading 1"/>
+    <w:basedOn w:val="Normal"/>
+    <w:next w:val="Normal"/>
+    <w:link w:val="Ttulo1Car"/>
+    <w:uiPriority w:val="9"/>
+    <w:qFormat/>
+    <w:rsid w:val="00E32C40"/>
+    <w:pPr>
+      <w:keepNext/>
+      <w:keepLines/>
+      <w:spacing w:before="240" w:after="0"/>
+      <w:outlineLvl w:val="0"/>
+    </w:pPr>
+    <w:rPr>
+      <w:rFonts w:asciiTheme="majorHAnsi" w:eastAsiaTheme="majorEastAsia" w:hAnsiTheme="majorHAnsi" w:cstheme="majorBidi"/>
+      <w:color w:val="2F5496" w:themeColor="accent1" w:themeShade="BF"/>
+      <w:sz w:val="32"/>
+      <w:szCs w:val="32"/>
+    </w:rPr>
+  </w:style>
   <w:style w:type="character" w:default="1" w:styleId="Fuentedeprrafopredeter">
     <w:name w:val="Default Paragraph Font"/>
     <w:uiPriority w:val="1"/>
@@ -1167,6 +1487,28 @@
       <w:ind w:left="720"/>
       <w:contextualSpacing/>
     </w:pPr>
+  </w:style>
+  <w:style w:type="paragraph" w:styleId="Sinespaciado">
+    <w:name w:val="No Spacing"/>
+    <w:uiPriority w:val="1"/>
+    <w:qFormat/>
+    <w:rsid w:val="00E32C40"/>
+    <w:pPr>
+      <w:spacing w:after="0" w:line="240" w:lineRule="auto"/>
+    </w:pPr>
+  </w:style>
+  <w:style w:type="character" w:customStyle="1" w:styleId="Ttulo1Car">
+    <w:name w:val="Título 1 Car"/>
+    <w:basedOn w:val="Fuentedeprrafopredeter"/>
+    <w:link w:val="Ttulo1"/>
+    <w:uiPriority w:val="9"/>
+    <w:rsid w:val="00E32C40"/>
+    <w:rPr>
+      <w:rFonts w:asciiTheme="majorHAnsi" w:eastAsiaTheme="majorEastAsia" w:hAnsiTheme="majorHAnsi" w:cstheme="majorBidi"/>
+      <w:color w:val="2F5496" w:themeColor="accent1" w:themeShade="BF"/>
+      <w:sz w:val="32"/>
+      <w:szCs w:val="32"/>
+    </w:rPr>
   </w:style>
 </w:styles>
 </file>

</xml_diff>